<commit_message>
Versão Final do Relatório
</commit_message>
<xml_diff>
--- a/Documentos/Artigo final.docx
+++ b/Documentos/Artigo final.docx
@@ -1986,8 +1986,13 @@
     <w:sdt>
       <w:sdtPr>
         <w:rPr>
-          <w:rFonts w:ascii="Times New Roman" w:hAnsi="Times New Roman" w:cs="Times New Roman"/>
+          <w:rFonts w:ascii="Times New Roman" w:eastAsia="Times New Roman" w:hAnsi="Times New Roman" w:cs="Times New Roman"/>
+          <w:b w:val="0"/>
+          <w:bCs w:val="0"/>
           <w:color w:val="auto"/>
+          <w:sz w:val="22"/>
+          <w:szCs w:val="22"/>
+          <w:lang w:val="pt-PT" w:eastAsia="en-US"/>
         </w:rPr>
         <w:id w:val="1143777086"/>
         <w:docPartObj>
@@ -1995,14 +2000,7 @@
           <w:docPartUnique/>
         </w:docPartObj>
       </w:sdtPr>
-      <w:sdtEndPr>
-        <w:rPr>
-          <w:rFonts w:eastAsia="Times New Roman"/>
-          <w:sz w:val="22"/>
-          <w:szCs w:val="22"/>
-          <w:lang w:val="pt-PT" w:eastAsia="en-US"/>
-        </w:rPr>
-      </w:sdtEndPr>
+      <w:sdtEndPr/>
       <w:sdtContent>
         <w:p>
           <w:pPr>
@@ -2021,8 +2019,6 @@
             </w:rPr>
             <w:t>Sumário</w:t>
           </w:r>
-          <w:bookmarkStart w:id="2" w:name="_GoBack"/>
-          <w:bookmarkEnd w:id="2"/>
         </w:p>
         <w:p>
           <w:pPr>
@@ -3280,14 +3276,14 @@
         <w:spacing w:line="360" w:lineRule="auto"/>
         <w:jc w:val="both"/>
       </w:pPr>
-      <w:bookmarkStart w:id="3" w:name="_bookmark0"/>
-      <w:bookmarkStart w:id="4" w:name="_Toc89707411"/>
-      <w:bookmarkEnd w:id="3"/>
+      <w:bookmarkStart w:id="2" w:name="_bookmark0"/>
+      <w:bookmarkStart w:id="3" w:name="_Toc89707411"/>
+      <w:bookmarkEnd w:id="2"/>
       <w:r>
         <w:lastRenderedPageBreak/>
         <w:t>INTRODUÇÃO</w:t>
       </w:r>
-      <w:bookmarkEnd w:id="4"/>
+      <w:bookmarkEnd w:id="3"/>
     </w:p>
     <w:p>
       <w:pPr>
@@ -3361,14 +3357,14 @@
         <w:spacing w:line="360" w:lineRule="auto"/>
         <w:jc w:val="both"/>
       </w:pPr>
-      <w:bookmarkStart w:id="5" w:name="_bookmark1"/>
-      <w:bookmarkStart w:id="6" w:name="_Toc89707412"/>
-      <w:bookmarkEnd w:id="5"/>
+      <w:bookmarkStart w:id="4" w:name="_bookmark1"/>
+      <w:bookmarkStart w:id="5" w:name="_Toc89707412"/>
+      <w:bookmarkEnd w:id="4"/>
       <w:r>
         <w:lastRenderedPageBreak/>
         <w:t>PROPOSTA INICIAL DO BANCO DE DADOS</w:t>
       </w:r>
-      <w:bookmarkEnd w:id="6"/>
+      <w:bookmarkEnd w:id="5"/>
     </w:p>
     <w:p>
       <w:pPr>
@@ -3416,8 +3412,8 @@
           <w:color w:val="auto"/>
         </w:rPr>
       </w:pPr>
-      <w:bookmarkStart w:id="7" w:name="_bookmark2"/>
-      <w:bookmarkEnd w:id="7"/>
+      <w:bookmarkStart w:id="6" w:name="_bookmark2"/>
+      <w:bookmarkEnd w:id="6"/>
       <w:r>
         <w:rPr>
           <w:rFonts w:ascii="Times New Roman" w:hAnsi="Times New Roman" w:cs="Times New Roman"/>
@@ -3761,14 +3757,14 @@
         <w:spacing w:line="360" w:lineRule="auto"/>
         <w:jc w:val="both"/>
       </w:pPr>
-      <w:bookmarkStart w:id="8" w:name="_bookmark3"/>
-      <w:bookmarkStart w:id="9" w:name="_Toc89707413"/>
-      <w:bookmarkEnd w:id="8"/>
+      <w:bookmarkStart w:id="7" w:name="_bookmark3"/>
+      <w:bookmarkStart w:id="8" w:name="_Toc89707413"/>
+      <w:bookmarkEnd w:id="7"/>
       <w:r>
         <w:lastRenderedPageBreak/>
         <w:t>MODELO RELACIONAL</w:t>
       </w:r>
-      <w:bookmarkEnd w:id="9"/>
+      <w:bookmarkEnd w:id="8"/>
     </w:p>
     <w:p>
       <w:pPr>
@@ -3801,8 +3797,8 @@
           <w:szCs w:val="24"/>
         </w:rPr>
       </w:pPr>
-      <w:bookmarkStart w:id="10" w:name="_bookmark4"/>
-      <w:bookmarkEnd w:id="10"/>
+      <w:bookmarkStart w:id="9" w:name="_bookmark4"/>
+      <w:bookmarkEnd w:id="9"/>
       <w:r>
         <w:rPr>
           <w:rFonts w:eastAsiaTheme="majorEastAsia"/>
@@ -4016,6 +4012,7 @@
       <w:r>
         <w:rPr>
           <w:noProof/>
+          <w:lang w:val="pt-BR" w:eastAsia="pt-BR"/>
         </w:rPr>
         <mc:AlternateContent>
           <mc:Choice Requires="wps">
@@ -4063,8 +4060,8 @@
                                 <w:color w:val="auto"/>
                               </w:rPr>
                             </w:pPr>
-                            <w:bookmarkStart w:id="11" w:name="_Toc89707105"/>
-                            <w:bookmarkStart w:id="12" w:name="_Toc89707125"/>
+                            <w:bookmarkStart w:id="10" w:name="_Toc89707105"/>
+                            <w:bookmarkStart w:id="11" w:name="_Toc89707125"/>
                             <w:r>
                               <w:rPr>
                                 <w:color w:val="auto"/>
@@ -4108,8 +4105,8 @@
                               </w:rPr>
                               <w:t>:Diagrama geral</w:t>
                             </w:r>
+                            <w:bookmarkEnd w:id="10"/>
                             <w:bookmarkEnd w:id="11"/>
-                            <w:bookmarkEnd w:id="12"/>
                           </w:p>
                         </w:txbxContent>
                       </wps:txbx>
@@ -4145,8 +4142,8 @@
                           <w:color w:val="auto"/>
                         </w:rPr>
                       </w:pPr>
-                      <w:bookmarkStart w:id="13" w:name="_Toc89707105"/>
-                      <w:bookmarkStart w:id="14" w:name="_Toc89707125"/>
+                      <w:bookmarkStart w:id="12" w:name="_Toc89707105"/>
+                      <w:bookmarkStart w:id="13" w:name="_Toc89707125"/>
                       <w:r>
                         <w:rPr>
                           <w:color w:val="auto"/>
@@ -4190,8 +4187,8 @@
                         </w:rPr>
                         <w:t>:Diagrama geral</w:t>
                       </w:r>
+                      <w:bookmarkEnd w:id="12"/>
                       <w:bookmarkEnd w:id="13"/>
-                      <w:bookmarkEnd w:id="14"/>
                     </w:p>
                   </w:txbxContent>
                 </v:textbox>
@@ -4204,6 +4201,7 @@
       <w:r>
         <w:rPr>
           <w:noProof/>
+          <w:lang w:val="pt-BR" w:eastAsia="pt-BR"/>
         </w:rPr>
         <mc:AlternateContent>
           <mc:Choice Requires="wps">
@@ -4512,8 +4510,8 @@
           <w:szCs w:val="24"/>
         </w:rPr>
       </w:pPr>
-      <w:bookmarkStart w:id="15" w:name="_bookmark5"/>
-      <w:bookmarkEnd w:id="15"/>
+      <w:bookmarkStart w:id="12" w:name="_bookmark5"/>
+      <w:bookmarkEnd w:id="12"/>
       <w:r>
         <w:rPr>
           <w:b/>
@@ -4544,8 +4542,8 @@
           <w:szCs w:val="24"/>
         </w:rPr>
       </w:pPr>
-      <w:bookmarkStart w:id="16" w:name="_bookmark6"/>
-      <w:bookmarkEnd w:id="16"/>
+      <w:bookmarkStart w:id="13" w:name="_bookmark6"/>
+      <w:bookmarkEnd w:id="13"/>
       <w:r>
         <w:rPr>
           <w:rFonts w:eastAsiaTheme="majorEastAsia"/>
@@ -4568,6 +4566,7 @@
       <w:r>
         <w:rPr>
           <w:noProof/>
+          <w:lang w:val="pt-BR" w:eastAsia="pt-BR"/>
         </w:rPr>
         <mc:AlternateContent>
           <mc:Choice Requires="wps">
@@ -4615,8 +4614,8 @@
                                 <w:color w:val="auto"/>
                               </w:rPr>
                             </w:pPr>
-                            <w:bookmarkStart w:id="17" w:name="_Toc89707106"/>
-                            <w:bookmarkStart w:id="18" w:name="_Toc89707126"/>
+                            <w:bookmarkStart w:id="14" w:name="_Toc89707106"/>
+                            <w:bookmarkStart w:id="15" w:name="_Toc89707126"/>
                             <w:r>
                               <w:rPr>
                                 <w:color w:val="auto"/>
@@ -4660,8 +4659,8 @@
                               </w:rPr>
                               <w:t>:Tabelas Paciente, Empresa e Usuário</w:t>
                             </w:r>
-                            <w:bookmarkEnd w:id="17"/>
-                            <w:bookmarkEnd w:id="18"/>
+                            <w:bookmarkEnd w:id="14"/>
+                            <w:bookmarkEnd w:id="15"/>
                           </w:p>
                         </w:txbxContent>
                       </wps:txbx>
@@ -4690,8 +4689,8 @@
                           <w:color w:val="auto"/>
                         </w:rPr>
                       </w:pPr>
-                      <w:bookmarkStart w:id="19" w:name="_Toc89707106"/>
-                      <w:bookmarkStart w:id="20" w:name="_Toc89707126"/>
+                      <w:bookmarkStart w:id="18" w:name="_Toc89707106"/>
+                      <w:bookmarkStart w:id="19" w:name="_Toc89707126"/>
                       <w:r>
                         <w:rPr>
                           <w:color w:val="auto"/>
@@ -4735,8 +4734,8 @@
                         </w:rPr>
                         <w:t>:Tabelas Paciente, Empresa e Usuário</w:t>
                       </w:r>
+                      <w:bookmarkEnd w:id="18"/>
                       <w:bookmarkEnd w:id="19"/>
-                      <w:bookmarkEnd w:id="20"/>
                     </w:p>
                   </w:txbxContent>
                 </v:textbox>
@@ -4923,6 +4922,7 @@
       <w:r>
         <w:rPr>
           <w:noProof/>
+          <w:lang w:val="pt-BR" w:eastAsia="pt-BR"/>
         </w:rPr>
         <mc:AlternateContent>
           <mc:Choice Requires="wps">
@@ -5115,8 +5115,8 @@
           <w:szCs w:val="24"/>
         </w:rPr>
       </w:pPr>
-      <w:bookmarkStart w:id="21" w:name="_bookmark7"/>
-      <w:bookmarkEnd w:id="21"/>
+      <w:bookmarkStart w:id="16" w:name="_bookmark7"/>
+      <w:bookmarkEnd w:id="16"/>
       <w:r>
         <w:rPr>
           <w:rFonts w:eastAsiaTheme="majorEastAsia"/>
@@ -5252,8 +5252,8 @@
           <w:szCs w:val="24"/>
         </w:rPr>
       </w:pPr>
-      <w:bookmarkStart w:id="22" w:name="_bookmark8"/>
-      <w:bookmarkEnd w:id="22"/>
+      <w:bookmarkStart w:id="17" w:name="_bookmark8"/>
+      <w:bookmarkEnd w:id="17"/>
       <w:r>
         <w:rPr>
           <w:rFonts w:eastAsiaTheme="majorEastAsia"/>
@@ -5576,8 +5576,8 @@
           <w:b/>
         </w:rPr>
       </w:pPr>
-      <w:bookmarkStart w:id="23" w:name="_bookmark9"/>
-      <w:bookmarkEnd w:id="23"/>
+      <w:bookmarkStart w:id="18" w:name="_bookmark9"/>
+      <w:bookmarkEnd w:id="18"/>
     </w:p>
     <w:p>
       <w:pPr>
@@ -5589,7 +5589,7 @@
           <w:color w:val="auto"/>
         </w:rPr>
       </w:pPr>
-      <w:bookmarkStart w:id="24" w:name="_Toc89707127"/>
+      <w:bookmarkStart w:id="19" w:name="_Toc89707127"/>
       <w:r>
         <w:rPr>
           <w:color w:val="auto"/>
@@ -5633,7 +5633,7 @@
         </w:rPr>
         <w:t>:Tabelas de Monitoramento</w:t>
       </w:r>
-      <w:bookmarkEnd w:id="24"/>
+      <w:bookmarkEnd w:id="19"/>
     </w:p>
     <w:p>
       <w:pPr>
@@ -5739,8 +5739,8 @@
           <w:szCs w:val="24"/>
         </w:rPr>
       </w:pPr>
-      <w:bookmarkStart w:id="25" w:name="_bookmark10"/>
-      <w:bookmarkEnd w:id="25"/>
+      <w:bookmarkStart w:id="20" w:name="_bookmark10"/>
+      <w:bookmarkEnd w:id="20"/>
       <w:r>
         <w:rPr>
           <w:rFonts w:eastAsiaTheme="majorEastAsia"/>
@@ -5830,8 +5830,8 @@
           <w:szCs w:val="24"/>
         </w:rPr>
       </w:pPr>
-      <w:bookmarkStart w:id="26" w:name="_bookmark11"/>
-      <w:bookmarkEnd w:id="26"/>
+      <w:bookmarkStart w:id="21" w:name="_bookmark11"/>
+      <w:bookmarkEnd w:id="21"/>
       <w:r>
         <w:rPr>
           <w:rFonts w:eastAsiaTheme="majorEastAsia"/>
@@ -5895,7 +5895,7 @@
           <w:color w:val="auto"/>
         </w:rPr>
       </w:pPr>
-      <w:bookmarkStart w:id="27" w:name="_Toc89707128"/>
+      <w:bookmarkStart w:id="22" w:name="_Toc89707128"/>
       <w:r>
         <w:rPr>
           <w:color w:val="auto"/>
@@ -5939,7 +5939,7 @@
         </w:rPr>
         <w:t>: Tabela Usuário</w:t>
       </w:r>
-      <w:bookmarkEnd w:id="27"/>
+      <w:bookmarkEnd w:id="22"/>
     </w:p>
     <w:p>
       <w:pPr>
@@ -6025,14 +6025,14 @@
         <w:spacing w:line="360" w:lineRule="auto"/>
         <w:jc w:val="both"/>
       </w:pPr>
-      <w:bookmarkStart w:id="28" w:name="_bookmark12"/>
-      <w:bookmarkStart w:id="29" w:name="_Toc89707414"/>
-      <w:bookmarkEnd w:id="28"/>
+      <w:bookmarkStart w:id="23" w:name="_bookmark12"/>
+      <w:bookmarkStart w:id="24" w:name="_Toc89707414"/>
+      <w:bookmarkEnd w:id="23"/>
       <w:r>
         <w:lastRenderedPageBreak/>
         <w:t>DESENVOLVIMENTO DA API EM JAVA</w:t>
       </w:r>
-      <w:bookmarkEnd w:id="29"/>
+      <w:bookmarkEnd w:id="24"/>
     </w:p>
     <w:p>
       <w:pPr>
@@ -6060,7 +6060,7 @@
       <w:r>
         <w:tab/>
       </w:r>
-      <w:bookmarkStart w:id="30" w:name="_Toc89707415"/>
+      <w:bookmarkStart w:id="25" w:name="_Toc89707415"/>
       <w:r>
         <w:rPr>
           <w:sz w:val="24"/>
@@ -6068,7 +6068,7 @@
         </w:rPr>
         <w:t>Uma API nada mais é do que uma ponte de comunicação entre usuário e banco de dados e no nosso caso utilizamos a linguagem Java e o framework SpringBoot para o desenvolvimento da API.</w:t>
       </w:r>
-      <w:bookmarkEnd w:id="30"/>
+      <w:bookmarkEnd w:id="25"/>
     </w:p>
     <w:p>
       <w:pPr>
@@ -6086,7 +6086,7 @@
         </w:rPr>
         <w:tab/>
       </w:r>
-      <w:bookmarkStart w:id="31" w:name="_Toc89707416"/>
+      <w:bookmarkStart w:id="26" w:name="_Toc89707416"/>
       <w:r>
         <w:rPr>
           <w:sz w:val="24"/>
@@ -6094,7 +6094,7 @@
         </w:rPr>
         <w:t>Em Java desenvolvemos as classes seguindo o modelo relacional e utilizamos o Java Persistence para criar o banco de dados diretamente pelo Java sem a necessidade de um script de criação, contudo o Java Persistence não nos fornecia todo o suporte necessário então para complementação utilizamos o Liquibase que ficou responsável pela adição dos comentários nas colunas de cada tabela, pela criação das Stored Procedures e Triggers necessárias, criação dos grupos e das permissões de acesso para cada grupo além disso para testes adicionamos ao Liquibase um script de inserção que faz com que o banco já seja criado com informações de teste dentro dele.</w:t>
       </w:r>
-      <w:bookmarkEnd w:id="31"/>
+      <w:bookmarkEnd w:id="26"/>
     </w:p>
     <w:p>
       <w:pPr>
@@ -6112,7 +6112,7 @@
         </w:rPr>
         <w:tab/>
       </w:r>
-      <w:bookmarkStart w:id="32" w:name="_Toc89707417"/>
+      <w:bookmarkStart w:id="27" w:name="_Toc89707417"/>
       <w:r>
         <w:rPr>
           <w:sz w:val="24"/>
@@ -6120,7 +6120,7 @@
         </w:rPr>
         <w:t>Utilizamos o SGBD PostgreSQL para controlar nosso banco de dados, e para fazer a comunicação do banco com o Java utilizamos a interface do JPARepository que já vem com vários comandos prontos e nos permite uma fácil e rápida criação de novos comandos.</w:t>
       </w:r>
-      <w:bookmarkEnd w:id="32"/>
+      <w:bookmarkEnd w:id="27"/>
     </w:p>
     <w:p>
       <w:pPr>
@@ -6138,7 +6138,7 @@
         </w:rPr>
         <w:tab/>
       </w:r>
-      <w:bookmarkStart w:id="33" w:name="_Toc89707418"/>
+      <w:bookmarkStart w:id="28" w:name="_Toc89707418"/>
       <w:r>
         <w:rPr>
           <w:sz w:val="24"/>
@@ -6162,7 +6162,7 @@
         </w:rPr>
         <w:t>para a comunicação web desenvolvemos todos as funções necessárias para a utilização do banco por um usuário, questões como adição de países, estados, cidades, sintomas e comorbidades ainda devem ser feitas diretamente por SQL pois estas informações não podem e não devem ser adicionadas por usuários comuns somente por administradores que controlarão o banco de dados diretamente por SQL.</w:t>
       </w:r>
-      <w:bookmarkEnd w:id="33"/>
+      <w:bookmarkEnd w:id="28"/>
     </w:p>
     <w:p>
       <w:pPr>
@@ -6180,7 +6180,7 @@
         </w:rPr>
         <w:tab/>
       </w:r>
-      <w:bookmarkStart w:id="34" w:name="_Toc89707419"/>
+      <w:bookmarkStart w:id="29" w:name="_Toc89707419"/>
       <w:r>
         <w:rPr>
           <w:sz w:val="24"/>
@@ -6188,7 +6188,7 @@
         </w:rPr>
         <w:t>Para as respostas e validação de erros que um usuário pode causar criamos algumas classes de respostas para os “endpoints” que possuem a maior chance de erros acontecerem e para ocultação e conversão de dados utilizamos classes de schema para converter a informação para a maneira que desejamos.</w:t>
       </w:r>
-      <w:bookmarkEnd w:id="34"/>
+      <w:bookmarkEnd w:id="29"/>
     </w:p>
     <w:p>
       <w:pPr>
@@ -6206,7 +6206,7 @@
         </w:rPr>
         <w:tab/>
       </w:r>
-      <w:bookmarkStart w:id="35" w:name="_Toc89707420"/>
+      <w:bookmarkStart w:id="30" w:name="_Toc89707420"/>
       <w:r>
         <w:rPr>
           <w:sz w:val="24"/>
@@ -6214,7 +6214,7 @@
         </w:rPr>
         <w:t>Para funções de atualização de dados optamos por não exigir que o usuário nos informe todos os dados novamente, apenas nos informe o dado que necessita de alteração, porém para permitir isso precisamos criar classes de preenchimento onde ocorre a comparação dos dados já inseridos com o novo dado repassado e preenche o que não foi informado.</w:t>
       </w:r>
-      <w:bookmarkEnd w:id="35"/>
+      <w:bookmarkEnd w:id="30"/>
     </w:p>
     <w:p>
       <w:pPr>
@@ -6232,7 +6232,7 @@
         </w:rPr>
         <w:tab/>
       </w:r>
-      <w:bookmarkStart w:id="36" w:name="_Toc89707421"/>
+      <w:bookmarkStart w:id="31" w:name="_Toc89707421"/>
       <w:r>
         <w:rPr>
           <w:sz w:val="24"/>
@@ -6248,7 +6248,7 @@
         <w:lastRenderedPageBreak/>
         <w:t>exportar e importar arquivos JSON, a importação funciona apenas para usuários e para empresas, e também envio de e-mails para o usuário quando ele se cadastra altera dados ou exclui seu cadastro.</w:t>
       </w:r>
-      <w:bookmarkEnd w:id="36"/>
+      <w:bookmarkEnd w:id="31"/>
     </w:p>
     <w:p>
       <w:pPr>
@@ -6266,7 +6266,7 @@
         </w:rPr>
         <w:tab/>
       </w:r>
-      <w:bookmarkStart w:id="37" w:name="_Toc89707422"/>
+      <w:bookmarkStart w:id="32" w:name="_Toc89707422"/>
       <w:r>
         <w:rPr>
           <w:sz w:val="24"/>
@@ -6274,7 +6274,7 @@
         </w:rPr>
         <w:t>Para a geração de relatórios feita pelo sistema criamos classes modelo onde os dados vindos do banco são mapeados para dentro dessas classes e assim podem ser exibidos ao usuário.</w:t>
       </w:r>
-      <w:bookmarkEnd w:id="37"/>
+      <w:bookmarkEnd w:id="32"/>
     </w:p>
     <w:p>
       <w:pPr>
@@ -6286,7 +6286,7 @@
           <w:color w:val="auto"/>
         </w:rPr>
       </w:pPr>
-      <w:bookmarkStart w:id="38" w:name="_Toc89707129"/>
+      <w:bookmarkStart w:id="33" w:name="_Toc89707129"/>
       <w:r>
         <w:rPr>
           <w:color w:val="auto"/>
@@ -6330,7 +6330,7 @@
         </w:rPr>
         <w:t>: Implementação em Java</w:t>
       </w:r>
-      <w:bookmarkEnd w:id="38"/>
+      <w:bookmarkEnd w:id="33"/>
     </w:p>
     <w:p>
       <w:pPr>
@@ -6341,7 +6341,7 @@
       <w:r>
         <w:rPr>
           <w:noProof/>
-          <w:lang w:eastAsia="pt-BR"/>
+          <w:lang w:val="pt-BR" w:eastAsia="pt-BR"/>
         </w:rPr>
         <w:drawing>
           <wp:inline distT="0" distB="0" distL="0" distR="0" wp14:anchorId="485FD21A" wp14:editId="1F0BF834">
@@ -6439,149 +6439,149 @@
           <w:b w:val="0"/>
         </w:rPr>
       </w:pPr>
-      <w:bookmarkStart w:id="39" w:name="_Toc89707423"/>
+      <w:bookmarkStart w:id="34" w:name="_Toc89707423"/>
       <w:r>
         <w:lastRenderedPageBreak/>
         <w:t>MODELAGEM UML</w:t>
       </w:r>
+      <w:bookmarkEnd w:id="34"/>
+    </w:p>
+    <w:p>
+      <w:pPr>
+        <w:spacing w:line="360" w:lineRule="auto"/>
+        <w:jc w:val="both"/>
+        <w:rPr>
+          <w:sz w:val="24"/>
+          <w:szCs w:val="24"/>
+        </w:rPr>
+      </w:pPr>
+      <w:bookmarkStart w:id="35" w:name="_Toc89707424"/>
+      <w:r>
+        <w:rPr>
+          <w:b/>
+        </w:rPr>
+        <w:tab/>
+      </w:r>
+      <w:r>
+        <w:rPr>
+          <w:sz w:val="24"/>
+          <w:szCs w:val="24"/>
+        </w:rPr>
+        <w:t>Assim como na modelagem relacional utilizamos o Visual Paradigm para o desenvolvimento da modelagem UML que nada mais é que colocar toda a estrutura do projeto em formato de diagramas para auxiliar no desenvolvimento.</w:t>
+      </w:r>
+      <w:bookmarkEnd w:id="35"/>
+    </w:p>
+    <w:p>
+      <w:pPr>
+        <w:spacing w:line="360" w:lineRule="auto"/>
+        <w:jc w:val="both"/>
+        <w:rPr>
+          <w:sz w:val="24"/>
+          <w:szCs w:val="24"/>
+        </w:rPr>
+      </w:pPr>
+      <w:r>
+        <w:rPr>
+          <w:b/>
+          <w:sz w:val="24"/>
+          <w:szCs w:val="24"/>
+        </w:rPr>
+        <w:tab/>
+      </w:r>
+      <w:bookmarkStart w:id="36" w:name="_Toc89707425"/>
+      <w:r>
+        <w:rPr>
+          <w:sz w:val="24"/>
+          <w:szCs w:val="24"/>
+        </w:rPr>
+        <w:t>Os diagramas UML no nosso caso foram desenvolvidos por último pois para desenvolver a engenharia de um software o engenheiro precisa conhecer os recursos disponíveis e como usá-los e nós estávamos testando os recursos pela primeira vez diretamente no trabalho então a modelagem precisou esperar até nós entendermos como o sistema iria funcionar.</w:t>
+      </w:r>
+      <w:bookmarkEnd w:id="36"/>
+    </w:p>
+    <w:p>
+      <w:pPr>
+        <w:spacing w:line="360" w:lineRule="auto"/>
+        <w:jc w:val="both"/>
+        <w:rPr>
+          <w:sz w:val="24"/>
+          <w:szCs w:val="24"/>
+        </w:rPr>
+      </w:pPr>
+      <w:r>
+        <w:rPr>
+          <w:sz w:val="24"/>
+          <w:szCs w:val="24"/>
+        </w:rPr>
+        <w:tab/>
+      </w:r>
+      <w:bookmarkStart w:id="37" w:name="_Toc89707426"/>
+      <w:r>
+        <w:rPr>
+          <w:sz w:val="24"/>
+          <w:szCs w:val="24"/>
+        </w:rPr>
+        <w:t xml:space="preserve">Na modelagem UML foram desenvolvidos uma série de diagramas de casos de uso que expressam as utilizações que o sistema deveria ter e o quem seria o ator responsável por aquela utilização. </w:t>
+      </w:r>
+      <w:r>
+        <w:rPr>
+          <w:sz w:val="24"/>
+          <w:szCs w:val="24"/>
+        </w:rPr>
+        <w:t>Entre eles o de caso de uso Geral, o de Paciente, o do Médico e o da Empresa.</w:t>
+      </w:r>
+      <w:bookmarkEnd w:id="37"/>
+    </w:p>
+    <w:p>
+      <w:pPr>
+        <w:spacing w:line="360" w:lineRule="auto"/>
+        <w:jc w:val="both"/>
+        <w:rPr>
+          <w:sz w:val="24"/>
+          <w:szCs w:val="24"/>
+        </w:rPr>
+      </w:pPr>
+      <w:r>
+        <w:rPr>
+          <w:sz w:val="24"/>
+          <w:szCs w:val="24"/>
+        </w:rPr>
+        <w:tab/>
+      </w:r>
+      <w:bookmarkStart w:id="38" w:name="_Toc89707427"/>
+      <w:r>
+        <w:rPr>
+          <w:sz w:val="24"/>
+          <w:szCs w:val="24"/>
+        </w:rPr>
+        <w:t>Foram desenvolvidos também, diagramas de sequência que expressam a sequência que ocorrerá para a utilização de cada caso de uso, diagramas de atividade onde você expressa cada atividade que será realizada em cada caso de uso e as ordens em que as atividades ocorrerão, diagramas de máquina de estado que mostram o passo a passo para a execução de um caso de uso e a situação de cada parte do programa em cada momento do caso de uso e por fim foi feito o diagrama de classes que representa as classes da API desenvolvida em Java.</w:t>
+      </w:r>
+      <w:bookmarkEnd w:id="38"/>
+    </w:p>
+    <w:p>
+      <w:pPr>
+        <w:spacing w:line="360" w:lineRule="auto"/>
+        <w:jc w:val="both"/>
+        <w:rPr>
+          <w:sz w:val="24"/>
+          <w:szCs w:val="24"/>
+        </w:rPr>
+      </w:pPr>
+      <w:r>
+        <w:rPr>
+          <w:sz w:val="24"/>
+          <w:szCs w:val="24"/>
+        </w:rPr>
+        <w:tab/>
+      </w:r>
+      <w:bookmarkStart w:id="39" w:name="_Toc89707428"/>
+      <w:r>
+        <w:rPr>
+          <w:sz w:val="24"/>
+          <w:szCs w:val="24"/>
+        </w:rPr>
+        <w:t>Além disso, fizemos os fluxos de caso de uso que representam o passo a passo da utilização de cada caso de uso e suas possíveis alternativas caso algo fora do normal aconteça.</w:t>
+      </w:r>
       <w:bookmarkEnd w:id="39"/>
-    </w:p>
-    <w:p>
-      <w:pPr>
-        <w:spacing w:line="360" w:lineRule="auto"/>
-        <w:jc w:val="both"/>
-        <w:rPr>
-          <w:sz w:val="24"/>
-          <w:szCs w:val="24"/>
-        </w:rPr>
-      </w:pPr>
-      <w:bookmarkStart w:id="40" w:name="_Toc89707424"/>
-      <w:r>
-        <w:rPr>
-          <w:b/>
-        </w:rPr>
-        <w:tab/>
-      </w:r>
-      <w:r>
-        <w:rPr>
-          <w:sz w:val="24"/>
-          <w:szCs w:val="24"/>
-        </w:rPr>
-        <w:t>Assim como na modelagem relacional utilizamos o Visual Paradigm para o desenvolvimento da modelagem UML que nada mais é que colocar toda a estrutura do projeto em formato de diagramas para auxiliar no desenvolvimento.</w:t>
-      </w:r>
-      <w:bookmarkEnd w:id="40"/>
-    </w:p>
-    <w:p>
-      <w:pPr>
-        <w:spacing w:line="360" w:lineRule="auto"/>
-        <w:jc w:val="both"/>
-        <w:rPr>
-          <w:sz w:val="24"/>
-          <w:szCs w:val="24"/>
-        </w:rPr>
-      </w:pPr>
-      <w:r>
-        <w:rPr>
-          <w:b/>
-          <w:sz w:val="24"/>
-          <w:szCs w:val="24"/>
-        </w:rPr>
-        <w:tab/>
-      </w:r>
-      <w:bookmarkStart w:id="41" w:name="_Toc89707425"/>
-      <w:r>
-        <w:rPr>
-          <w:sz w:val="24"/>
-          <w:szCs w:val="24"/>
-        </w:rPr>
-        <w:t>Os diagramas UML no nosso caso foram desenvolvidos por último pois para desenvolver a engenharia de um software o engenheiro precisa conhecer os recursos disponíveis e como usá-los e nós estávamos testando os recursos pela primeira vez diretamente no trabalho então a modelagem precisou esperar até nós entendermos como o sistema iria funcionar.</w:t>
-      </w:r>
-      <w:bookmarkEnd w:id="41"/>
-    </w:p>
-    <w:p>
-      <w:pPr>
-        <w:spacing w:line="360" w:lineRule="auto"/>
-        <w:jc w:val="both"/>
-        <w:rPr>
-          <w:sz w:val="24"/>
-          <w:szCs w:val="24"/>
-        </w:rPr>
-      </w:pPr>
-      <w:r>
-        <w:rPr>
-          <w:sz w:val="24"/>
-          <w:szCs w:val="24"/>
-        </w:rPr>
-        <w:tab/>
-      </w:r>
-      <w:bookmarkStart w:id="42" w:name="_Toc89707426"/>
-      <w:r>
-        <w:rPr>
-          <w:sz w:val="24"/>
-          <w:szCs w:val="24"/>
-        </w:rPr>
-        <w:t xml:space="preserve">Na modelagem UML foram desenvolvidos uma série de diagramas de casos de uso que expressam as utilizações que o sistema deveria ter e o quem seria o ator responsável por aquela utilização. </w:t>
-      </w:r>
-      <w:r>
-        <w:rPr>
-          <w:sz w:val="24"/>
-          <w:szCs w:val="24"/>
-        </w:rPr>
-        <w:t>Entre eles o de caso de uso Geral, o de Paciente, o do Médico e o da Empresa.</w:t>
-      </w:r>
-      <w:bookmarkEnd w:id="42"/>
-    </w:p>
-    <w:p>
-      <w:pPr>
-        <w:spacing w:line="360" w:lineRule="auto"/>
-        <w:jc w:val="both"/>
-        <w:rPr>
-          <w:sz w:val="24"/>
-          <w:szCs w:val="24"/>
-        </w:rPr>
-      </w:pPr>
-      <w:r>
-        <w:rPr>
-          <w:sz w:val="24"/>
-          <w:szCs w:val="24"/>
-        </w:rPr>
-        <w:tab/>
-      </w:r>
-      <w:bookmarkStart w:id="43" w:name="_Toc89707427"/>
-      <w:r>
-        <w:rPr>
-          <w:sz w:val="24"/>
-          <w:szCs w:val="24"/>
-        </w:rPr>
-        <w:t>Foram desenvolvidos também, diagramas de sequência que expressam a sequência que ocorrerá para a utilização de cada caso de uso, diagramas de atividade onde você expressa cada atividade que será realizada em cada caso de uso e as ordens em que as atividades ocorrerão, diagramas de máquina de estado que mostram o passo a passo para a execução de um caso de uso e a situação de cada parte do programa em cada momento do caso de uso e por fim foi feito o diagrama de classes que representa as classes da API desenvolvida em Java.</w:t>
-      </w:r>
-      <w:bookmarkEnd w:id="43"/>
-    </w:p>
-    <w:p>
-      <w:pPr>
-        <w:spacing w:line="360" w:lineRule="auto"/>
-        <w:jc w:val="both"/>
-        <w:rPr>
-          <w:sz w:val="24"/>
-          <w:szCs w:val="24"/>
-        </w:rPr>
-      </w:pPr>
-      <w:r>
-        <w:rPr>
-          <w:sz w:val="24"/>
-          <w:szCs w:val="24"/>
-        </w:rPr>
-        <w:tab/>
-      </w:r>
-      <w:bookmarkStart w:id="44" w:name="_Toc89707428"/>
-      <w:r>
-        <w:rPr>
-          <w:sz w:val="24"/>
-          <w:szCs w:val="24"/>
-        </w:rPr>
-        <w:t>Além disso, fizemos os fluxos de caso de uso que representam o passo a passo da utilização de cada caso de uso e suas possíveis alternativas caso algo fora do normal aconteça.</w:t>
-      </w:r>
-      <w:bookmarkEnd w:id="44"/>
     </w:p>
     <w:p>
       <w:pPr>
@@ -6593,7 +6593,7 @@
           <w:szCs w:val="24"/>
         </w:rPr>
       </w:pPr>
-      <w:bookmarkStart w:id="45" w:name="_Toc89707130"/>
+      <w:bookmarkStart w:id="40" w:name="_Toc89707130"/>
       <w:r>
         <w:rPr>
           <w:b/>
@@ -6650,7 +6650,7 @@
         </w:rPr>
         <w:t>: Diagrama de Caso de uso geral</w:t>
       </w:r>
-      <w:bookmarkEnd w:id="45"/>
+      <w:bookmarkEnd w:id="40"/>
     </w:p>
     <w:p>
       <w:pPr>
@@ -6661,7 +6661,7 @@
           <w:szCs w:val="24"/>
         </w:rPr>
       </w:pPr>
-      <w:bookmarkStart w:id="46" w:name="_Toc89707429"/>
+      <w:bookmarkStart w:id="41" w:name="_Toc89707429"/>
       <w:r>
         <w:rPr>
           <w:noProof/>
@@ -6705,7 +6705,7 @@
           </wp:inline>
         </w:drawing>
       </w:r>
-      <w:bookmarkEnd w:id="46"/>
+      <w:bookmarkEnd w:id="41"/>
     </w:p>
     <w:p>
       <w:pPr>
@@ -6747,7 +6747,7 @@
           <w:szCs w:val="24"/>
         </w:rPr>
       </w:pPr>
-      <w:bookmarkStart w:id="47" w:name="_Toc89707131"/>
+      <w:bookmarkStart w:id="42" w:name="_Toc89707131"/>
       <w:r>
         <w:rPr>
           <w:b/>
@@ -6804,7 +6804,7 @@
         </w:rPr>
         <w:t>: Diagrama de Estado de Máquina - Cadastro</w:t>
       </w:r>
-      <w:bookmarkEnd w:id="47"/>
+      <w:bookmarkEnd w:id="42"/>
     </w:p>
     <w:p>
       <w:pPr>
@@ -6815,7 +6815,7 @@
           <w:szCs w:val="24"/>
         </w:rPr>
       </w:pPr>
-      <w:bookmarkStart w:id="48" w:name="_Toc89707430"/>
+      <w:bookmarkStart w:id="43" w:name="_Toc89707430"/>
       <w:r>
         <w:rPr>
           <w:noProof/>
@@ -6859,7 +6859,7 @@
           </wp:inline>
         </w:drawing>
       </w:r>
-      <w:bookmarkEnd w:id="48"/>
+      <w:bookmarkEnd w:id="43"/>
     </w:p>
     <w:p>
       <w:pPr>
@@ -6931,7 +6931,7 @@
           <w:szCs w:val="24"/>
         </w:rPr>
       </w:pPr>
-      <w:bookmarkStart w:id="49" w:name="_Toc89707132"/>
+      <w:bookmarkStart w:id="44" w:name="_Toc89707132"/>
       <w:r>
         <w:rPr>
           <w:b/>
@@ -6990,7 +6990,7 @@
         </w:rPr>
         <w:t>:Diagrama de Classes</w:t>
       </w:r>
-      <w:bookmarkEnd w:id="49"/>
+      <w:bookmarkEnd w:id="44"/>
     </w:p>
     <w:p>
       <w:pPr>
@@ -7001,7 +7001,7 @@
           <w:szCs w:val="24"/>
         </w:rPr>
       </w:pPr>
-      <w:bookmarkStart w:id="50" w:name="_Toc89707431"/>
+      <w:bookmarkStart w:id="45" w:name="_Toc89707431"/>
       <w:r>
         <w:rPr>
           <w:noProof/>
@@ -7045,7 +7045,7 @@
           </wp:inline>
         </w:drawing>
       </w:r>
-      <w:bookmarkEnd w:id="50"/>
+      <w:bookmarkEnd w:id="45"/>
     </w:p>
     <w:p>
       <w:pPr>
@@ -7094,7 +7094,7 @@
           <w:szCs w:val="24"/>
         </w:rPr>
       </w:pPr>
-      <w:bookmarkStart w:id="51" w:name="_Toc89707133"/>
+      <w:bookmarkStart w:id="46" w:name="_Toc89707133"/>
       <w:r>
         <w:rPr>
           <w:b/>
@@ -7151,7 +7151,7 @@
         </w:rPr>
         <w:t>: Diagrama de Atividades funções da Empresa</w:t>
       </w:r>
-      <w:bookmarkEnd w:id="51"/>
+      <w:bookmarkEnd w:id="46"/>
     </w:p>
     <w:p>
       <w:pPr>
@@ -7267,7 +7267,7 @@
           <w:szCs w:val="24"/>
         </w:rPr>
       </w:pPr>
-      <w:bookmarkStart w:id="52" w:name="_Toc89707134"/>
+      <w:bookmarkStart w:id="47" w:name="_Toc89707134"/>
       <w:r>
         <w:rPr>
           <w:b/>
@@ -7325,7 +7325,7 @@
         </w:rPr>
         <w:t>: Diagrama de Sequência da Empresa</w:t>
       </w:r>
-      <w:bookmarkEnd w:id="52"/>
+      <w:bookmarkEnd w:id="47"/>
     </w:p>
     <w:p>
       <w:pPr>
@@ -7412,11 +7412,11 @@
         <w:spacing w:line="360" w:lineRule="auto"/>
         <w:jc w:val="both"/>
       </w:pPr>
-      <w:bookmarkStart w:id="53" w:name="_Toc89707432"/>
+      <w:bookmarkStart w:id="48" w:name="_Toc89707432"/>
       <w:r>
         <w:t>IMPLEMENTAÇÃO EM LINGUAGEM SQL</w:t>
       </w:r>
-      <w:bookmarkEnd w:id="53"/>
+      <w:bookmarkEnd w:id="48"/>
     </w:p>
     <w:p>
       <w:pPr>
@@ -7527,8 +7527,8 @@
       <w:r>
         <w:t>postgreSQL.</w:t>
       </w:r>
-      <w:bookmarkStart w:id="54" w:name="_bookmark13"/>
-      <w:bookmarkEnd w:id="54"/>
+      <w:bookmarkStart w:id="49" w:name="_bookmark13"/>
+      <w:bookmarkEnd w:id="49"/>
     </w:p>
     <w:p>
       <w:pPr>
@@ -7713,7 +7713,7 @@
           <w:color w:val="auto"/>
         </w:rPr>
       </w:pPr>
-      <w:bookmarkStart w:id="55" w:name="_Toc89707135"/>
+      <w:bookmarkStart w:id="50" w:name="_Toc89707135"/>
       <w:r>
         <w:rPr>
           <w:color w:val="auto"/>
@@ -7758,7 +7758,7 @@
         </w:rPr>
         <w:t>: Implementação das tabelas em SQL</w:t>
       </w:r>
-      <w:bookmarkEnd w:id="55"/>
+      <w:bookmarkEnd w:id="50"/>
     </w:p>
     <w:p>
       <w:pPr>
@@ -7844,14 +7844,14 @@
         <w:spacing w:line="360" w:lineRule="auto"/>
         <w:jc w:val="both"/>
       </w:pPr>
-      <w:bookmarkStart w:id="56" w:name="_bookmark14"/>
-      <w:bookmarkStart w:id="57" w:name="_Toc89707433"/>
-      <w:bookmarkEnd w:id="56"/>
+      <w:bookmarkStart w:id="51" w:name="_bookmark14"/>
+      <w:bookmarkStart w:id="52" w:name="_Toc89707433"/>
+      <w:bookmarkEnd w:id="51"/>
       <w:r>
         <w:lastRenderedPageBreak/>
         <w:t>BACKUP</w:t>
       </w:r>
-      <w:bookmarkEnd w:id="57"/>
+      <w:bookmarkEnd w:id="52"/>
     </w:p>
     <w:p>
       <w:pPr>
@@ -7875,7 +7875,7 @@
       <w:r>
         <w:tab/>
       </w:r>
-      <w:bookmarkStart w:id="58" w:name="_Toc89707434"/>
+      <w:bookmarkStart w:id="53" w:name="_Toc89707434"/>
       <w:r>
         <w:rPr>
           <w:sz w:val="24"/>
@@ -7894,8 +7894,9 @@
         </w:rPr>
         <w:t xml:space="preserve"> nada mais é do que salvar os dados contidos naquele banco para caso ocorra algo com o banco você possa restaurá-lo sem problemas, porém quando se trata de um banco de dados que tem os dados em constante transformação é necessário ter uma certa periodicidade na criação desse backup.</w:t>
       </w:r>
-      <w:bookmarkEnd w:id="58"/>
-    </w:p>
+      <w:bookmarkEnd w:id="53"/>
+    </w:p>
+    <w:bookmarkStart w:id="54" w:name="_Toc89707435"/>
     <w:p>
       <w:pPr>
         <w:spacing w:line="360" w:lineRule="auto"/>
@@ -7904,11 +7905,11 @@
           <w:sz w:val="24"/>
         </w:rPr>
       </w:pPr>
-      <w:bookmarkStart w:id="59" w:name="_Toc89707435"/>
       <w:r>
         <w:rPr>
           <w:noProof/>
           <w:sz w:val="24"/>
+          <w:lang w:val="pt-BR" w:eastAsia="pt-BR"/>
         </w:rPr>
         <mc:AlternateContent>
           <mc:Choice Requires="wps">
@@ -7958,8 +7959,8 @@
                                 <w:szCs w:val="24"/>
                               </w:rPr>
                             </w:pPr>
-                            <w:bookmarkStart w:id="60" w:name="_Toc89707116"/>
-                            <w:bookmarkStart w:id="61" w:name="_Toc89707136"/>
+                            <w:bookmarkStart w:id="55" w:name="_Toc89707116"/>
+                            <w:bookmarkStart w:id="56" w:name="_Toc89707136"/>
                             <w:r>
                               <w:rPr>
                                 <w:color w:val="auto"/>
@@ -8003,8 +8004,8 @@
                               </w:rPr>
                               <w:t xml:space="preserve"> Configuração de Backup e Restore</w:t>
                             </w:r>
-                            <w:bookmarkEnd w:id="60"/>
-                            <w:bookmarkEnd w:id="61"/>
+                            <w:bookmarkEnd w:id="55"/>
+                            <w:bookmarkEnd w:id="56"/>
                           </w:p>
                         </w:txbxContent>
                       </wps:txbx>
@@ -8038,8 +8039,8 @@
                           <w:szCs w:val="24"/>
                         </w:rPr>
                       </w:pPr>
-                      <w:bookmarkStart w:id="62" w:name="_Toc89707116"/>
-                      <w:bookmarkStart w:id="63" w:name="_Toc89707136"/>
+                      <w:bookmarkStart w:id="61" w:name="_Toc89707116"/>
+                      <w:bookmarkStart w:id="62" w:name="_Toc89707136"/>
                       <w:r>
                         <w:rPr>
                           <w:color w:val="auto"/>
@@ -8083,8 +8084,8 @@
                         </w:rPr>
                         <w:t xml:space="preserve"> Configuração de Backup e Restore</w:t>
                       </w:r>
+                      <w:bookmarkEnd w:id="61"/>
                       <w:bookmarkEnd w:id="62"/>
-                      <w:bookmarkEnd w:id="63"/>
                     </w:p>
                   </w:txbxContent>
                 </v:textbox>
@@ -8118,14 +8119,15 @@
         </w:rPr>
         <w:t xml:space="preserve"> optamos por definir uma regra de backup mais severa, definimos que o backup será feito de 30 em 30 minutos, mas para não ficar muito pesado para o servidor optamos também do tipo do backup ser do tipo texto, esse backup é mais leve para ser feito e ocupa menos espaço em disco, visto que um backup a cada 30 minutos acaba gerando um grande volume de arquivos.</w:t>
       </w:r>
-      <w:bookmarkEnd w:id="59"/>
-      <w:r>
-        <w:rPr>
-          <w:sz w:val="24"/>
-        </w:rPr>
-        <w:t xml:space="preserve"> </w:t>
-      </w:r>
-    </w:p>
+      <w:bookmarkEnd w:id="54"/>
+      <w:r>
+        <w:rPr>
+          <w:sz w:val="24"/>
+        </w:rPr>
+        <w:t xml:space="preserve"> </w:t>
+      </w:r>
+    </w:p>
+    <w:bookmarkStart w:id="57" w:name="_Toc89707436"/>
     <w:p>
       <w:pPr>
         <w:spacing w:line="360" w:lineRule="auto"/>
@@ -8134,11 +8136,11 @@
           <w:sz w:val="24"/>
         </w:rPr>
       </w:pPr>
-      <w:bookmarkStart w:id="64" w:name="_Toc89707436"/>
       <w:r>
         <w:rPr>
           <w:noProof/>
           <w:sz w:val="24"/>
+          <w:lang w:val="pt-BR" w:eastAsia="pt-BR"/>
         </w:rPr>
         <mc:AlternateContent>
           <mc:Choice Requires="wps">
@@ -8385,7 +8387,7 @@
           </mc:Fallback>
         </mc:AlternateContent>
       </w:r>
-      <w:bookmarkEnd w:id="64"/>
+      <w:bookmarkEnd w:id="57"/>
     </w:p>
     <w:p>
       <w:pPr>
@@ -8400,11 +8402,11 @@
         <w:spacing w:line="360" w:lineRule="auto"/>
         <w:jc w:val="both"/>
       </w:pPr>
-      <w:bookmarkStart w:id="65" w:name="_Toc89707437"/>
+      <w:bookmarkStart w:id="58" w:name="_Toc89707437"/>
       <w:r>
         <w:t>UTILIZAÇÃO DO SISTEMA</w:t>
       </w:r>
-      <w:bookmarkEnd w:id="65"/>
+      <w:bookmarkEnd w:id="58"/>
     </w:p>
     <w:p>
       <w:pPr>
@@ -8426,7 +8428,7 @@
           <w:szCs w:val="24"/>
         </w:rPr>
       </w:pPr>
-      <w:bookmarkStart w:id="66" w:name="_Toc89707438"/>
+      <w:bookmarkStart w:id="59" w:name="_Toc89707438"/>
       <w:r>
         <w:rPr>
           <w:sz w:val="24"/>
@@ -8434,7 +8436,7 @@
         </w:rPr>
         <w:t>Como não foi desenvolvido uma interface para o sistema a sua utilização pode ser feita por softwares de comunicação web como o Postman, ou diretamente por linguagem SQL porém se você utilizar diretamente por SQL você perderá algumas funcionalidades que estão disponíveis somente através da API Java.</w:t>
       </w:r>
-      <w:bookmarkEnd w:id="66"/>
+      <w:bookmarkEnd w:id="59"/>
     </w:p>
     <w:p>
       <w:pPr>
@@ -8791,11 +8793,11 @@
         <w:spacing w:line="360" w:lineRule="auto"/>
         <w:jc w:val="both"/>
       </w:pPr>
-      <w:bookmarkStart w:id="67" w:name="_Toc89707439"/>
+      <w:bookmarkStart w:id="60" w:name="_Toc89707439"/>
       <w:r>
         <w:t>REGRAS DE SOLICITAÇÃO</w:t>
       </w:r>
-      <w:bookmarkEnd w:id="67"/>
+      <w:bookmarkEnd w:id="60"/>
     </w:p>
     <w:p>
       <w:pPr>
@@ -9101,16 +9103,11 @@
     </w:p>
     <w:p>
       <w:pPr>
-        <w:pStyle w:val="PargrafodaLista"/>
-        <w:numPr>
-          <w:ilvl w:val="1"/>
-          <w:numId w:val="1"/>
-        </w:numPr>
         <w:tabs>
           <w:tab w:val="left" w:pos="463"/>
         </w:tabs>
-        <w:spacing w:before="0" w:line="360" w:lineRule="auto"/>
-        <w:ind w:left="462" w:hanging="361"/>
+        <w:spacing w:line="360" w:lineRule="auto"/>
+        <w:ind w:left="101"/>
         <w:jc w:val="both"/>
         <w:rPr>
           <w:rFonts w:eastAsiaTheme="majorEastAsia"/>
@@ -9120,6 +9117,16 @@
           <w:szCs w:val="24"/>
         </w:rPr>
       </w:pPr>
+      <w:r>
+        <w:rPr>
+          <w:rFonts w:eastAsiaTheme="majorEastAsia"/>
+          <w:iCs/>
+          <w:spacing w:val="15"/>
+          <w:sz w:val="24"/>
+          <w:szCs w:val="24"/>
+        </w:rPr>
+        <w:t xml:space="preserve">9.2 </w:t>
+      </w:r>
       <w:r>
         <w:rPr>
           <w:rFonts w:eastAsiaTheme="majorEastAsia"/>
@@ -9221,16 +9228,11 @@
     </w:p>
     <w:p>
       <w:pPr>
-        <w:pStyle w:val="PargrafodaLista"/>
-        <w:numPr>
-          <w:ilvl w:val="1"/>
-          <w:numId w:val="1"/>
-        </w:numPr>
         <w:tabs>
           <w:tab w:val="left" w:pos="463"/>
         </w:tabs>
-        <w:spacing w:before="0" w:line="360" w:lineRule="auto"/>
-        <w:ind w:left="462" w:hanging="361"/>
+        <w:spacing w:line="360" w:lineRule="auto"/>
+        <w:ind w:left="101"/>
         <w:jc w:val="both"/>
         <w:rPr>
           <w:rFonts w:eastAsiaTheme="majorEastAsia"/>
@@ -9240,6 +9242,16 @@
           <w:szCs w:val="24"/>
         </w:rPr>
       </w:pPr>
+      <w:r>
+        <w:rPr>
+          <w:rFonts w:eastAsiaTheme="majorEastAsia"/>
+          <w:iCs/>
+          <w:spacing w:val="15"/>
+          <w:sz w:val="24"/>
+          <w:szCs w:val="24"/>
+        </w:rPr>
+        <w:t xml:space="preserve">9.3 </w:t>
+      </w:r>
       <w:r>
         <w:rPr>
           <w:rFonts w:eastAsiaTheme="majorEastAsia"/>
@@ -9298,7 +9310,6 @@
           <w:sz w:val="24"/>
           <w:szCs w:val="24"/>
         </w:rPr>
-        <w:lastRenderedPageBreak/>
         <w:t>O telefone alternativo é opcional;</w:t>
       </w:r>
     </w:p>
@@ -9324,6 +9335,7 @@
           <w:sz w:val="24"/>
           <w:szCs w:val="24"/>
         </w:rPr>
+        <w:lastRenderedPageBreak/>
         <w:t>O ramo da empresa não pode ultrapassar 60 caracteres;</w:t>
       </w:r>
     </w:p>
@@ -9367,16 +9379,11 @@
     </w:p>
     <w:p>
       <w:pPr>
-        <w:pStyle w:val="PargrafodaLista"/>
-        <w:numPr>
-          <w:ilvl w:val="1"/>
-          <w:numId w:val="1"/>
-        </w:numPr>
         <w:tabs>
           <w:tab w:val="left" w:pos="463"/>
         </w:tabs>
-        <w:spacing w:before="0" w:line="360" w:lineRule="auto"/>
-        <w:ind w:left="462" w:hanging="361"/>
+        <w:spacing w:line="360" w:lineRule="auto"/>
+        <w:ind w:left="101"/>
         <w:jc w:val="both"/>
         <w:rPr>
           <w:rFonts w:eastAsiaTheme="majorEastAsia"/>
@@ -9386,6 +9393,16 @@
           <w:szCs w:val="24"/>
         </w:rPr>
       </w:pPr>
+      <w:r>
+        <w:rPr>
+          <w:rFonts w:eastAsiaTheme="majorEastAsia"/>
+          <w:iCs/>
+          <w:spacing w:val="15"/>
+          <w:sz w:val="24"/>
+          <w:szCs w:val="24"/>
+        </w:rPr>
+        <w:t xml:space="preserve">9.4 </w:t>
+      </w:r>
       <w:r>
         <w:rPr>
           <w:rFonts w:eastAsiaTheme="majorEastAsia"/>
@@ -9612,16 +9629,11 @@
     </w:p>
     <w:p>
       <w:pPr>
-        <w:pStyle w:val="PargrafodaLista"/>
-        <w:numPr>
-          <w:ilvl w:val="1"/>
-          <w:numId w:val="1"/>
-        </w:numPr>
         <w:tabs>
           <w:tab w:val="left" w:pos="463"/>
         </w:tabs>
-        <w:spacing w:before="0" w:line="360" w:lineRule="auto"/>
-        <w:ind w:left="462" w:hanging="361"/>
+        <w:spacing w:line="360" w:lineRule="auto"/>
+        <w:ind w:left="101"/>
         <w:jc w:val="both"/>
         <w:rPr>
           <w:rFonts w:eastAsiaTheme="majorEastAsia"/>
@@ -9631,6 +9643,16 @@
           <w:szCs w:val="24"/>
         </w:rPr>
       </w:pPr>
+      <w:r>
+        <w:rPr>
+          <w:rFonts w:eastAsiaTheme="majorEastAsia"/>
+          <w:iCs/>
+          <w:spacing w:val="15"/>
+          <w:sz w:val="24"/>
+          <w:szCs w:val="24"/>
+        </w:rPr>
+        <w:t xml:space="preserve">9.5 </w:t>
+      </w:r>
       <w:r>
         <w:rPr>
           <w:rFonts w:eastAsiaTheme="majorEastAsia"/>
@@ -9722,7 +9744,6 @@
         <w:widowControl/>
         <w:adjustRightInd w:val="0"/>
         <w:spacing w:after="51" w:line="360" w:lineRule="auto"/>
-        <w:ind w:left="462"/>
         <w:contextualSpacing/>
         <w:jc w:val="both"/>
         <w:rPr>
@@ -9736,7 +9757,6 @@
         <w:widowControl/>
         <w:adjustRightInd w:val="0"/>
         <w:spacing w:after="51" w:line="360" w:lineRule="auto"/>
-        <w:ind w:firstLine="462"/>
         <w:contextualSpacing/>
         <w:jc w:val="both"/>
         <w:rPr>
@@ -9746,10 +9766,13 @@
       </w:pPr>
       <w:r>
         <w:rPr>
-          <w:sz w:val="24"/>
-          <w:szCs w:val="24"/>
-        </w:rPr>
-        <w:t xml:space="preserve">9.6 </w:t>
+          <w:rFonts w:eastAsiaTheme="majorEastAsia"/>
+          <w:iCs/>
+          <w:spacing w:val="15"/>
+          <w:sz w:val="24"/>
+          <w:szCs w:val="24"/>
+        </w:rPr>
+        <w:t>9.6</w:t>
       </w:r>
       <w:r>
         <w:rPr>
@@ -9854,7 +9877,6 @@
         <w:widowControl/>
         <w:adjustRightInd w:val="0"/>
         <w:spacing w:after="51" w:line="360" w:lineRule="auto"/>
-        <w:ind w:firstLine="462"/>
         <w:contextualSpacing/>
         <w:jc w:val="both"/>
         <w:rPr>
@@ -9972,7 +9994,6 @@
         <w:widowControl/>
         <w:adjustRightInd w:val="0"/>
         <w:spacing w:after="51" w:line="360" w:lineRule="auto"/>
-        <w:ind w:firstLine="462"/>
         <w:contextualSpacing/>
         <w:jc w:val="both"/>
         <w:rPr>
@@ -9985,6 +10006,7 @@
           <w:sz w:val="24"/>
           <w:szCs w:val="24"/>
         </w:rPr>
+        <w:lastRenderedPageBreak/>
         <w:t xml:space="preserve">9.8 </w:t>
       </w:r>
       <w:r>
@@ -10137,11 +10159,9 @@
     </w:p>
     <w:p>
       <w:pPr>
-        <w:pStyle w:val="PargrafodaLista"/>
         <w:widowControl/>
         <w:adjustRightInd w:val="0"/>
         <w:spacing w:after="51" w:line="360" w:lineRule="auto"/>
-        <w:ind w:left="0" w:firstLine="462"/>
         <w:contextualSpacing/>
         <w:jc w:val="both"/>
         <w:rPr>
@@ -10149,6 +10169,8 @@
           <w:szCs w:val="24"/>
         </w:rPr>
       </w:pPr>
+      <w:bookmarkStart w:id="61" w:name="_GoBack"/>
+      <w:bookmarkEnd w:id="61"/>
       <w:r>
         <w:rPr>
           <w:sz w:val="24"/>
@@ -10295,11 +10317,11 @@
         <w:spacing w:line="360" w:lineRule="auto"/>
         <w:jc w:val="both"/>
       </w:pPr>
-      <w:bookmarkStart w:id="68" w:name="_Toc89707440"/>
+      <w:bookmarkStart w:id="62" w:name="_Toc89707440"/>
       <w:r>
         <w:t>DICIONÁRIO DE DADOS DO PROJETO</w:t>
       </w:r>
-      <w:bookmarkEnd w:id="68"/>
+      <w:bookmarkEnd w:id="62"/>
     </w:p>
     <w:p>
       <w:pPr>
@@ -10394,9 +10416,9 @@
           <w:color w:val="auto"/>
         </w:rPr>
       </w:pPr>
-      <w:bookmarkStart w:id="69" w:name="_bookmark15"/>
-      <w:bookmarkStart w:id="70" w:name="_Toc89707137"/>
-      <w:bookmarkEnd w:id="69"/>
+      <w:bookmarkStart w:id="63" w:name="_bookmark15"/>
+      <w:bookmarkStart w:id="64" w:name="_Toc89707137"/>
+      <w:bookmarkEnd w:id="63"/>
       <w:r>
         <w:rPr>
           <w:color w:val="auto"/>
@@ -10441,7 +10463,7 @@
         </w:rPr>
         <w:t>: Dicionário de Dados</w:t>
       </w:r>
-      <w:bookmarkEnd w:id="70"/>
+      <w:bookmarkEnd w:id="64"/>
     </w:p>
     <w:p>
       <w:pPr>
@@ -10704,14 +10726,14 @@
         <w:spacing w:line="360" w:lineRule="auto"/>
         <w:jc w:val="both"/>
       </w:pPr>
-      <w:bookmarkStart w:id="71" w:name="_bookmark16"/>
-      <w:bookmarkStart w:id="72" w:name="_Toc89707441"/>
-      <w:bookmarkEnd w:id="71"/>
+      <w:bookmarkStart w:id="65" w:name="_bookmark16"/>
+      <w:bookmarkStart w:id="66" w:name="_Toc89707441"/>
+      <w:bookmarkEnd w:id="65"/>
       <w:r>
         <w:lastRenderedPageBreak/>
         <w:t>CONCLUSÃO</w:t>
       </w:r>
-      <w:bookmarkEnd w:id="72"/>
+      <w:bookmarkEnd w:id="66"/>
     </w:p>
     <w:p>
       <w:pPr>
@@ -11001,26 +11023,16 @@
           <w:tab w:val="left" w:pos="462"/>
         </w:tabs>
         <w:spacing w:line="360" w:lineRule="auto"/>
-        <w:jc w:val="both"/>
-      </w:pPr>
-      <w:bookmarkStart w:id="73" w:name="_bookmark17"/>
-      <w:bookmarkStart w:id="74" w:name="_Toc89707442"/>
-      <w:bookmarkEnd w:id="73"/>
+        <w:jc w:val="center"/>
+      </w:pPr>
+      <w:bookmarkStart w:id="67" w:name="_bookmark17"/>
+      <w:bookmarkStart w:id="68" w:name="_Toc89707442"/>
+      <w:bookmarkEnd w:id="67"/>
       <w:r>
         <w:lastRenderedPageBreak/>
         <w:t>REFERÊNCIAS</w:t>
       </w:r>
-      <w:bookmarkEnd w:id="74"/>
-    </w:p>
-    <w:p>
-      <w:pPr>
-        <w:pStyle w:val="Corpodetexto"/>
-        <w:spacing w:line="360" w:lineRule="auto"/>
-        <w:jc w:val="both"/>
-        <w:rPr>
-          <w:b/>
-        </w:rPr>
-      </w:pPr>
+      <w:bookmarkEnd w:id="68"/>
     </w:p>
     <w:p>
       <w:pPr>
@@ -11205,6 +11217,117 @@
       </w:r>
       <w:r>
         <w:t>em: 01 jul. 2021.</w:t>
+      </w:r>
+    </w:p>
+    <w:p>
+      <w:pPr>
+        <w:pStyle w:val="Corpodetexto"/>
+        <w:spacing w:line="360" w:lineRule="auto"/>
+        <w:ind w:left="102" w:right="116" w:firstLine="618"/>
+        <w:jc w:val="both"/>
+      </w:pPr>
+      <w:r>
+        <w:t xml:space="preserve">BARBOSA, Otília Donato. </w:t>
+      </w:r>
+      <w:r>
+        <w:rPr>
+          <w:b/>
+        </w:rPr>
+        <w:t>Árvores</w:t>
+      </w:r>
+      <w:r>
+        <w:t>. 2020. Não publicado. Acesso em: 27 nov. 2021</w:t>
+      </w:r>
+      <w:r>
+        <w:t>.</w:t>
+      </w:r>
+    </w:p>
+    <w:p>
+      <w:pPr>
+        <w:spacing w:line="360" w:lineRule="auto"/>
+        <w:ind w:firstLine="720"/>
+        <w:jc w:val="both"/>
+        <w:rPr>
+          <w:sz w:val="24"/>
+          <w:szCs w:val="24"/>
+        </w:rPr>
+      </w:pPr>
+      <w:r>
+        <w:rPr>
+          <w:sz w:val="24"/>
+          <w:szCs w:val="24"/>
+        </w:rPr>
+        <w:t xml:space="preserve">SOMMERVILLE, Ian. </w:t>
+      </w:r>
+      <w:r>
+        <w:rPr>
+          <w:b/>
+          <w:sz w:val="24"/>
+          <w:szCs w:val="24"/>
+        </w:rPr>
+        <w:t>Engenharia de Software</w:t>
+      </w:r>
+      <w:r>
+        <w:rPr>
+          <w:b/>
+          <w:sz w:val="24"/>
+          <w:szCs w:val="24"/>
+        </w:rPr>
+        <w:t>.</w:t>
+      </w:r>
+      <w:r>
+        <w:rPr>
+          <w:sz w:val="24"/>
+          <w:szCs w:val="24"/>
+        </w:rPr>
+        <w:t xml:space="preserve"> 9 ed. São Paulo: Pearson Addison-Wesley, 2011. o Capítulo 4 – Engenharia de Requisitos</w:t>
+      </w:r>
+      <w:r>
+        <w:rPr>
+          <w:sz w:val="24"/>
+          <w:szCs w:val="24"/>
+        </w:rPr>
+        <w:t>.</w:t>
+      </w:r>
+      <w:r>
+        <w:rPr>
+          <w:sz w:val="24"/>
+          <w:szCs w:val="24"/>
+        </w:rPr>
+        <w:t xml:space="preserve"> Acesso em 27 nov. 2021.</w:t>
+      </w:r>
+    </w:p>
+    <w:p>
+      <w:pPr>
+        <w:spacing w:line="360" w:lineRule="auto"/>
+        <w:ind w:firstLine="720"/>
+        <w:jc w:val="both"/>
+        <w:rPr>
+          <w:sz w:val="24"/>
+          <w:szCs w:val="24"/>
+        </w:rPr>
+      </w:pPr>
+      <w:r>
+        <w:rPr>
+          <w:sz w:val="24"/>
+          <w:szCs w:val="24"/>
+        </w:rPr>
+        <w:t xml:space="preserve">ALVES, Roberson Junior Fernandes. </w:t>
+      </w:r>
+      <w:r>
+        <w:rPr>
+          <w:b/>
+          <w:sz w:val="24"/>
+          <w:szCs w:val="24"/>
+        </w:rPr>
+        <w:t>Apostila de PLPGSQL</w:t>
+      </w:r>
+      <w:r>
+        <w:rPr>
+          <w:sz w:val="24"/>
+          <w:szCs w:val="24"/>
+        </w:rPr>
+        <w:t>. 2016. Não publicado. Acesso em: 25 de nov 2021.</w:t>
       </w:r>
     </w:p>
     <w:sectPr>
@@ -11282,7 +11405,7 @@
                     <w:b/>
                     <w:noProof/>
                   </w:rPr>
-                  <w:t>4</w:t>
+                  <w:t>24</w:t>
                 </w:r>
                 <w:r>
                   <w:fldChar w:fldCharType="end"/>
@@ -12494,6 +12617,92 @@
     </w:lvl>
   </w:abstractNum>
   <w:abstractNum w:abstractNumId="10">
+    <w:nsid w:val="4BE95DC8"/>
+    <w:multiLevelType w:val="hybridMultilevel"/>
+    <w:tmpl w:val="23304628"/>
+    <w:lvl w:ilvl="0" w:tplc="0416000F">
+      <w:start w:val="1"/>
+      <w:numFmt w:val="decimal"/>
+      <w:lvlText w:val="%1."/>
+      <w:lvlJc w:val="left"/>
+      <w:pPr>
+        <w:ind w:left="720" w:hanging="360"/>
+      </w:pPr>
+    </w:lvl>
+    <w:lvl w:ilvl="1" w:tplc="04160019" w:tentative="1">
+      <w:start w:val="1"/>
+      <w:numFmt w:val="lowerLetter"/>
+      <w:lvlText w:val="%2."/>
+      <w:lvlJc w:val="left"/>
+      <w:pPr>
+        <w:ind w:left="1440" w:hanging="360"/>
+      </w:pPr>
+    </w:lvl>
+    <w:lvl w:ilvl="2" w:tplc="0416001B" w:tentative="1">
+      <w:start w:val="1"/>
+      <w:numFmt w:val="lowerRoman"/>
+      <w:lvlText w:val="%3."/>
+      <w:lvlJc w:val="right"/>
+      <w:pPr>
+        <w:ind w:left="2160" w:hanging="180"/>
+      </w:pPr>
+    </w:lvl>
+    <w:lvl w:ilvl="3" w:tplc="0416000F" w:tentative="1">
+      <w:start w:val="1"/>
+      <w:numFmt w:val="decimal"/>
+      <w:lvlText w:val="%4."/>
+      <w:lvlJc w:val="left"/>
+      <w:pPr>
+        <w:ind w:left="2880" w:hanging="360"/>
+      </w:pPr>
+    </w:lvl>
+    <w:lvl w:ilvl="4" w:tplc="04160019" w:tentative="1">
+      <w:start w:val="1"/>
+      <w:numFmt w:val="lowerLetter"/>
+      <w:lvlText w:val="%5."/>
+      <w:lvlJc w:val="left"/>
+      <w:pPr>
+        <w:ind w:left="3600" w:hanging="360"/>
+      </w:pPr>
+    </w:lvl>
+    <w:lvl w:ilvl="5" w:tplc="0416001B" w:tentative="1">
+      <w:start w:val="1"/>
+      <w:numFmt w:val="lowerRoman"/>
+      <w:lvlText w:val="%6."/>
+      <w:lvlJc w:val="right"/>
+      <w:pPr>
+        <w:ind w:left="4320" w:hanging="180"/>
+      </w:pPr>
+    </w:lvl>
+    <w:lvl w:ilvl="6" w:tplc="0416000F" w:tentative="1">
+      <w:start w:val="1"/>
+      <w:numFmt w:val="decimal"/>
+      <w:lvlText w:val="%7."/>
+      <w:lvlJc w:val="left"/>
+      <w:pPr>
+        <w:ind w:left="5040" w:hanging="360"/>
+      </w:pPr>
+    </w:lvl>
+    <w:lvl w:ilvl="7" w:tplc="04160019" w:tentative="1">
+      <w:start w:val="1"/>
+      <w:numFmt w:val="lowerLetter"/>
+      <w:lvlText w:val="%8."/>
+      <w:lvlJc w:val="left"/>
+      <w:pPr>
+        <w:ind w:left="5760" w:hanging="360"/>
+      </w:pPr>
+    </w:lvl>
+    <w:lvl w:ilvl="8" w:tplc="0416001B" w:tentative="1">
+      <w:start w:val="1"/>
+      <w:numFmt w:val="lowerRoman"/>
+      <w:lvlText w:val="%9."/>
+      <w:lvlJc w:val="right"/>
+      <w:pPr>
+        <w:ind w:left="6480" w:hanging="180"/>
+      </w:pPr>
+    </w:lvl>
+  </w:abstractNum>
+  <w:abstractNum w:abstractNumId="11">
     <w:nsid w:val="4D9507A8"/>
     <w:multiLevelType w:val="multilevel"/>
     <w:tmpl w:val="DB527388"/>
@@ -12614,7 +12823,7 @@
       </w:rPr>
     </w:lvl>
   </w:abstractNum>
-  <w:abstractNum w:abstractNumId="11">
+  <w:abstractNum w:abstractNumId="12">
     <w:nsid w:val="58003650"/>
     <w:multiLevelType w:val="multilevel"/>
     <w:tmpl w:val="B2062EDC"/>
@@ -12735,7 +12944,7 @@
       </w:rPr>
     </w:lvl>
   </w:abstractNum>
-  <w:abstractNum w:abstractNumId="12">
+  <w:abstractNum w:abstractNumId="13">
     <w:nsid w:val="584A4825"/>
     <w:multiLevelType w:val="hybridMultilevel"/>
     <w:tmpl w:val="D70450F0"/>
@@ -12848,7 +13057,7 @@
       </w:rPr>
     </w:lvl>
   </w:abstractNum>
-  <w:abstractNum w:abstractNumId="13">
+  <w:abstractNum w:abstractNumId="14">
     <w:nsid w:val="62580DCC"/>
     <w:multiLevelType w:val="multilevel"/>
     <w:tmpl w:val="DB527388"/>
@@ -12969,7 +13178,7 @@
       </w:rPr>
     </w:lvl>
   </w:abstractNum>
-  <w:abstractNum w:abstractNumId="14">
+  <w:abstractNum w:abstractNumId="15">
     <w:nsid w:val="6D9E288E"/>
     <w:multiLevelType w:val="multilevel"/>
     <w:tmpl w:val="46B2807C"/>
@@ -13094,7 +13303,7 @@
       </w:rPr>
     </w:lvl>
   </w:abstractNum>
-  <w:abstractNum w:abstractNumId="15">
+  <w:abstractNum w:abstractNumId="16">
     <w:nsid w:val="6E3115FA"/>
     <w:multiLevelType w:val="hybridMultilevel"/>
     <w:tmpl w:val="A9C45160"/>
@@ -13207,7 +13416,7 @@
       </w:rPr>
     </w:lvl>
   </w:abstractNum>
-  <w:abstractNum w:abstractNumId="16">
+  <w:abstractNum w:abstractNumId="17">
     <w:nsid w:val="6FF60970"/>
     <w:multiLevelType w:val="multilevel"/>
     <w:tmpl w:val="9DC0796E"/>
@@ -13320,7 +13529,7 @@
       </w:rPr>
     </w:lvl>
   </w:abstractNum>
-  <w:abstractNum w:abstractNumId="17">
+  <w:abstractNum w:abstractNumId="18">
     <w:nsid w:val="71284D09"/>
     <w:multiLevelType w:val="multilevel"/>
     <w:tmpl w:val="DB527388"/>
@@ -13441,7 +13650,7 @@
       </w:rPr>
     </w:lvl>
   </w:abstractNum>
-  <w:abstractNum w:abstractNumId="18">
+  <w:abstractNum w:abstractNumId="19">
     <w:nsid w:val="78D718B5"/>
     <w:multiLevelType w:val="multilevel"/>
     <w:tmpl w:val="91D4FFD4"/>
@@ -13564,7 +13773,7 @@
       </w:rPr>
     </w:lvl>
   </w:abstractNum>
-  <w:abstractNum w:abstractNumId="19">
+  <w:abstractNum w:abstractNumId="20">
     <w:nsid w:val="7A0E357C"/>
     <w:multiLevelType w:val="multilevel"/>
     <w:tmpl w:val="DB527388"/>
@@ -13686,25 +13895,25 @@
     </w:lvl>
   </w:abstractNum>
   <w:num w:numId="1">
-    <w:abstractNumId w:val="14"/>
+    <w:abstractNumId w:val="15"/>
   </w:num>
   <w:num w:numId="2">
-    <w:abstractNumId w:val="18"/>
+    <w:abstractNumId w:val="19"/>
   </w:num>
   <w:num w:numId="3">
     <w:abstractNumId w:val="8"/>
   </w:num>
   <w:num w:numId="4">
-    <w:abstractNumId w:val="11"/>
+    <w:abstractNumId w:val="12"/>
   </w:num>
   <w:num w:numId="5">
     <w:abstractNumId w:val="9"/>
   </w:num>
   <w:num w:numId="6">
-    <w:abstractNumId w:val="15"/>
+    <w:abstractNumId w:val="16"/>
   </w:num>
   <w:num w:numId="7">
-    <w:abstractNumId w:val="12"/>
+    <w:abstractNumId w:val="13"/>
   </w:num>
   <w:num w:numId="8">
     <w:abstractNumId w:val="3"/>
@@ -13716,7 +13925,7 @@
     <w:abstractNumId w:val="4"/>
   </w:num>
   <w:num w:numId="11">
-    <w:abstractNumId w:val="17"/>
+    <w:abstractNumId w:val="18"/>
   </w:num>
   <w:num w:numId="12">
     <w:abstractNumId w:val="0"/>
@@ -13731,19 +13940,22 @@
     <w:abstractNumId w:val="7"/>
   </w:num>
   <w:num w:numId="16">
-    <w:abstractNumId w:val="19"/>
+    <w:abstractNumId w:val="20"/>
   </w:num>
   <w:num w:numId="17">
-    <w:abstractNumId w:val="10"/>
+    <w:abstractNumId w:val="11"/>
   </w:num>
   <w:num w:numId="18">
     <w:abstractNumId w:val="1"/>
   </w:num>
   <w:num w:numId="19">
-    <w:abstractNumId w:val="13"/>
+    <w:abstractNumId w:val="14"/>
   </w:num>
   <w:num w:numId="20">
-    <w:abstractNumId w:val="16"/>
+    <w:abstractNumId w:val="17"/>
+  </w:num>
+  <w:num w:numId="21">
+    <w:abstractNumId w:val="10"/>
   </w:num>
 </w:numbering>
 </file>
@@ -13935,6 +14147,7 @@
   <w:style w:type="character" w:default="1" w:styleId="Fontepargpadro">
     <w:name w:val="Default Paragraph Font"/>
     <w:uiPriority w:val="1"/>
+    <w:semiHidden/>
     <w:unhideWhenUsed/>
   </w:style>
   <w:style w:type="table" w:default="1" w:styleId="Tabelanormal">
@@ -14400,6 +14613,7 @@
   <w:style w:type="character" w:default="1" w:styleId="Fontepargpadro">
     <w:name w:val="Default Paragraph Font"/>
     <w:uiPriority w:val="1"/>
+    <w:semiHidden/>
     <w:unhideWhenUsed/>
   </w:style>
   <w:style w:type="table" w:default="1" w:styleId="Tabelanormal">
@@ -14966,7 +15180,7 @@
 </file>
 
 <file path=customXml/itemProps1.xml><?xml version="1.0" encoding="utf-8"?>
-<ds:datastoreItem xmlns:ds="http://schemas.openxmlformats.org/officeDocument/2006/customXml" ds:itemID="{30BD7A0C-4DE5-4FC9-9C14-F79B17B50C56}">
+<ds:datastoreItem xmlns:ds="http://schemas.openxmlformats.org/officeDocument/2006/customXml" ds:itemID="{2C2F7659-970B-4A5F-ABF7-E5190DEC73DA}">
   <ds:schemaRefs>
     <ds:schemaRef ds:uri="http://schemas.openxmlformats.org/officeDocument/2006/bibliography"/>
   </ds:schemaRefs>

</xml_diff>